<commit_message>
some changes in 4.11
</commit_message>
<xml_diff>
--- a/2_Week2. Algorithms in requirements/Requirements_third_turn_Malofeeva_Bidzilya_Sorokin_v3_2.docx
+++ b/2_Week2. Algorithms in requirements/Requirements_third_turn_Malofeeva_Bidzilya_Sorokin_v3_2.docx
@@ -802,7 +802,23 @@
                 <w:rFonts w:ascii="Times New Roman" w:hAnsi="Times New Roman" w:cs="Times New Roman"/>
                 <w:lang w:eastAsia="ar-SA" w:bidi="ar-SA"/>
               </w:rPr>
-              <w:t>2. Изменены пункты 4.14 – 4.15 об алгоритмах изменения рейтингов задачи и пользователя</w:t>
+              <w:t xml:space="preserve">2. Изменены пункты </w:t>
+            </w:r>
+            <w:r>
+              <w:rPr>
+                <w:rFonts w:ascii="Times New Roman" w:hAnsi="Times New Roman" w:cs="Times New Roman"/>
+                <w:lang w:eastAsia="ar-SA" w:bidi="ar-SA"/>
+              </w:rPr>
+              <w:t xml:space="preserve">4.11, </w:t>
+            </w:r>
+            <w:bookmarkStart w:id="0" w:name="_GoBack"/>
+            <w:bookmarkEnd w:id="0"/>
+            <w:r>
+              <w:rPr>
+                <w:rFonts w:ascii="Times New Roman" w:hAnsi="Times New Roman" w:cs="Times New Roman"/>
+                <w:lang w:eastAsia="ar-SA" w:bidi="ar-SA"/>
+              </w:rPr>
+              <w:t>4.14 – 4.15 об алгоритмах изменения рейтингов задачи и пользователя</w:t>
             </w:r>
           </w:p>
           <w:p>
@@ -876,8 +892,6 @@
               </w:rPr>
               <w:t>, Сорокин Станислав</w:t>
             </w:r>
-            <w:bookmarkStart w:id="0" w:name="_GoBack"/>
-            <w:bookmarkEnd w:id="0"/>
           </w:p>
         </w:tc>
       </w:tr>
@@ -2156,28 +2170,7 @@
           <w:rFonts w:ascii="Times New Roman" w:hAnsi="Times New Roman" w:cs="Times New Roman"/>
           <w:szCs w:val="24"/>
         </w:rPr>
-        <w:t xml:space="preserve"> </w:t>
-      </w:r>
-      <w:r>
-        <w:rPr>
-          <w:rFonts w:ascii="Times New Roman" w:hAnsi="Times New Roman" w:cs="Times New Roman"/>
-          <w:szCs w:val="24"/>
-        </w:rPr>
-        <w:t>по всем</w:t>
-      </w:r>
-      <w:r>
-        <w:rPr>
-          <w:rFonts w:ascii="Times New Roman" w:hAnsi="Times New Roman" w:cs="Times New Roman"/>
-          <w:szCs w:val="24"/>
-        </w:rPr>
-        <w:t xml:space="preserve"> разделам</w:t>
-      </w:r>
-      <w:r>
-        <w:rPr>
-          <w:rFonts w:ascii="Times New Roman" w:hAnsi="Times New Roman" w:cs="Times New Roman"/>
-          <w:szCs w:val="24"/>
-        </w:rPr>
-        <w:t xml:space="preserve"> или по выбранному пользователем разделу</w:t>
+        <w:t xml:space="preserve"> по всем разделам или по выбранному пользователем разделу</w:t>
       </w:r>
       <w:commentRangeEnd w:id="10"/>
       <w:r>
@@ -2316,21 +2309,7 @@
           <w:rFonts w:ascii="Times New Roman" w:hAnsi="Times New Roman" w:cs="Times New Roman"/>
           <w:szCs w:val="24"/>
         </w:rPr>
-        <w:t xml:space="preserve">Количество и </w:t>
-      </w:r>
-      <w:r>
-        <w:rPr>
-          <w:rFonts w:ascii="Times New Roman" w:hAnsi="Times New Roman" w:cs="Times New Roman"/>
-          <w:szCs w:val="24"/>
-        </w:rPr>
-        <w:t xml:space="preserve">процентное соотношение в общем количестве закрытых </w:t>
-      </w:r>
-      <w:r>
-        <w:rPr>
-          <w:rFonts w:ascii="Times New Roman" w:hAnsi="Times New Roman" w:cs="Times New Roman"/>
-          <w:szCs w:val="24"/>
-        </w:rPr>
-        <w:t>задач, по которым пользователь совершил посылки с вердиктом «</w:t>
+        <w:t>Количество и процентное соотношение в общем количестве закрытых задач, по которым пользователь совершил посылки с вердиктом «</w:t>
       </w:r>
       <w:r>
         <w:rPr>
@@ -3019,7 +2998,7 @@
           <w:numId w:val="14"/>
         </w:numPr>
         <w:spacing w:line="360" w:lineRule="auto"/>
-        <w:ind w:left="142" w:firstLine="0"/>
+        <w:ind w:left="567"/>
         <w:jc w:val="both"/>
         <w:rPr>
           <w:rFonts w:ascii="Times New Roman" w:hAnsi="Times New Roman" w:cs="Times New Roman"/>
@@ -3047,8 +3026,42 @@
           <w:color w:val="000000"/>
           <w:shd w:val="clear" w:color="auto" w:fill="FFFFFF"/>
         </w:rPr>
+        <w:t xml:space="preserve"> </w:t>
+      </w:r>
+      <w:r>
+        <w:rPr>
+          <w:rFonts w:ascii="Times New Roman" w:hAnsi="Times New Roman" w:cs="Times New Roman"/>
+          <w:color w:val="000000"/>
+          <w:shd w:val="clear" w:color="auto" w:fill="FFFFFF"/>
+        </w:rPr>
+        <w:t xml:space="preserve">в каждой из секций, которым она </w:t>
+      </w:r>
+      <w:proofErr w:type="gramStart"/>
+      <w:r>
+        <w:rPr>
+          <w:rFonts w:ascii="Times New Roman" w:hAnsi="Times New Roman" w:cs="Times New Roman"/>
+          <w:color w:val="000000"/>
+          <w:shd w:val="clear" w:color="auto" w:fill="FFFFFF"/>
+        </w:rPr>
+        <w:t>принадлежит</w:t>
+      </w:r>
+      <w:r>
+        <w:rPr>
+          <w:rFonts w:ascii="Times New Roman" w:hAnsi="Times New Roman" w:cs="Times New Roman"/>
+          <w:color w:val="000000"/>
+          <w:shd w:val="clear" w:color="auto" w:fill="FFFFFF"/>
+        </w:rPr>
+        <w:t xml:space="preserve"> </w:t>
+      </w:r>
+      <w:r>
+        <w:rPr>
+          <w:rFonts w:ascii="Times New Roman" w:hAnsi="Times New Roman" w:cs="Times New Roman"/>
+          <w:color w:val="000000"/>
+          <w:shd w:val="clear" w:color="auto" w:fill="FFFFFF"/>
+        </w:rPr>
         <w:t>.</w:t>
       </w:r>
+      <w:proofErr w:type="gramEnd"/>
     </w:p>
     <w:p>
       <w:pPr>
@@ -3164,13 +3177,7 @@
         <w:rPr>
           <w:rFonts w:ascii="Times New Roman" w:hAnsi="Times New Roman" w:cs="Times New Roman"/>
         </w:rPr>
-        <w:t xml:space="preserve">Рейтинг задачи уменьшается </w:t>
-      </w:r>
-      <w:r>
-        <w:rPr>
-          <w:rFonts w:ascii="Times New Roman" w:hAnsi="Times New Roman" w:cs="Times New Roman"/>
-        </w:rPr>
-        <w:t xml:space="preserve">после </w:t>
+        <w:t xml:space="preserve">Рейтинг задачи уменьшается после </w:t>
       </w:r>
       <w:r>
         <w:rPr>
@@ -3234,6 +3241,7 @@
           <w:rFonts w:ascii="Times New Roman" w:hAnsi="Times New Roman" w:cs="Times New Roman"/>
           <w:szCs w:val="24"/>
         </w:rPr>
+        <w:lastRenderedPageBreak/>
         <w:t>Изменение рейтинга задачи зависит от разн</w:t>
       </w:r>
       <w:r>
@@ -3248,15 +3256,7 @@
           <w:rFonts w:ascii="Times New Roman" w:hAnsi="Times New Roman" w:cs="Times New Roman"/>
           <w:szCs w:val="24"/>
         </w:rPr>
-        <w:t xml:space="preserve"> между рейтингами </w:t>
-      </w:r>
-      <w:r>
-        <w:rPr>
-          <w:rFonts w:ascii="Times New Roman" w:hAnsi="Times New Roman" w:cs="Times New Roman"/>
-          <w:szCs w:val="24"/>
-        </w:rPr>
-        <w:lastRenderedPageBreak/>
-        <w:t>пользователя и задачи: большая разн</w:t>
+        <w:t xml:space="preserve"> между рейтингами пользователя и задачи: большая разн</w:t>
       </w:r>
       <w:r>
         <w:rPr>
@@ -3292,19 +3292,7 @@
         <w:rPr>
           <w:rFonts w:ascii="Times New Roman" w:hAnsi="Times New Roman" w:cs="Times New Roman"/>
         </w:rPr>
-        <w:t xml:space="preserve">Алгоритм изменения рейтинга </w:t>
-      </w:r>
-      <w:r>
-        <w:rPr>
-          <w:rFonts w:ascii="Times New Roman" w:hAnsi="Times New Roman" w:cs="Times New Roman"/>
-        </w:rPr>
-        <w:t>пользователя</w:t>
-      </w:r>
-      <w:r>
-        <w:rPr>
-          <w:rFonts w:ascii="Times New Roman" w:hAnsi="Times New Roman" w:cs="Times New Roman"/>
-        </w:rPr>
-        <w:t xml:space="preserve"> должен удовлетворять следующим требованиям:</w:t>
+        <w:t>Алгоритм изменения рейтинга пользователя должен удовлетворять следующим требованиям:</w:t>
       </w:r>
       <w:commentRangeEnd w:id="13"/>
       <w:r>
@@ -3388,42 +3376,7 @@
           <w:rFonts w:ascii="Times New Roman" w:hAnsi="Times New Roman" w:cs="Times New Roman"/>
           <w:szCs w:val="24"/>
         </w:rPr>
-        <w:t>совершения</w:t>
-      </w:r>
-      <w:r>
-        <w:rPr>
-          <w:rFonts w:ascii="Times New Roman" w:hAnsi="Times New Roman" w:cs="Times New Roman"/>
-          <w:szCs w:val="24"/>
-        </w:rPr>
-        <w:t xml:space="preserve"> </w:t>
-      </w:r>
-      <w:r>
-        <w:rPr>
-          <w:rFonts w:ascii="Times New Roman" w:hAnsi="Times New Roman" w:cs="Times New Roman"/>
-          <w:szCs w:val="24"/>
-        </w:rPr>
-        <w:t xml:space="preserve">первой </w:t>
-      </w:r>
-      <w:r>
-        <w:rPr>
-          <w:rFonts w:ascii="Times New Roman" w:hAnsi="Times New Roman" w:cs="Times New Roman"/>
-          <w:szCs w:val="24"/>
-        </w:rPr>
-        <w:t>посыл</w:t>
-      </w:r>
-      <w:r>
-        <w:rPr>
-          <w:rFonts w:ascii="Times New Roman" w:hAnsi="Times New Roman" w:cs="Times New Roman"/>
-          <w:szCs w:val="24"/>
-        </w:rPr>
-        <w:t>ки</w:t>
-      </w:r>
-      <w:r>
-        <w:rPr>
-          <w:rFonts w:ascii="Times New Roman" w:hAnsi="Times New Roman" w:cs="Times New Roman"/>
-          <w:szCs w:val="24"/>
-        </w:rPr>
-        <w:t xml:space="preserve"> с вердиктом «</w:t>
+        <w:t>совершения первой посылки с вердиктом «</w:t>
       </w:r>
       <w:r>
         <w:rPr>
@@ -3438,28 +3391,7 @@
           <w:rFonts w:ascii="Times New Roman" w:hAnsi="Times New Roman" w:cs="Times New Roman"/>
           <w:szCs w:val="24"/>
         </w:rPr>
-        <w:t xml:space="preserve">» до того, как </w:t>
-      </w:r>
-      <w:r>
-        <w:rPr>
-          <w:rFonts w:ascii="Times New Roman" w:hAnsi="Times New Roman" w:cs="Times New Roman"/>
-          <w:szCs w:val="24"/>
-        </w:rPr>
-        <w:t xml:space="preserve">пользователь </w:t>
-      </w:r>
-      <w:r>
-        <w:rPr>
-          <w:rFonts w:ascii="Times New Roman" w:hAnsi="Times New Roman" w:cs="Times New Roman"/>
-          <w:szCs w:val="24"/>
-        </w:rPr>
-        <w:t>сдался</w:t>
-      </w:r>
-      <w:r>
-        <w:rPr>
-          <w:rFonts w:ascii="Times New Roman" w:hAnsi="Times New Roman" w:cs="Times New Roman"/>
-          <w:szCs w:val="24"/>
-        </w:rPr>
-        <w:t xml:space="preserve"> по этой задаче;</w:t>
+        <w:t>» до того, как пользователь сдался по этой задаче;</w:t>
       </w:r>
     </w:p>
     <w:p>
@@ -3485,13 +3417,7 @@
         <w:rPr>
           <w:rFonts w:ascii="Times New Roman" w:hAnsi="Times New Roman" w:cs="Times New Roman"/>
         </w:rPr>
-        <w:t xml:space="preserve">ейтинг пользователя уменьшается, </w:t>
-      </w:r>
-      <w:r>
-        <w:rPr>
-          <w:rFonts w:ascii="Times New Roman" w:hAnsi="Times New Roman" w:cs="Times New Roman"/>
-        </w:rPr>
-        <w:t>если пользователь сдался по задаче</w:t>
+        <w:t>ейтинг пользователя уменьшается, если пользователь сдался по задаче</w:t>
       </w:r>
       <w:r>
         <w:rPr>
@@ -3551,42 +3477,7 @@
           <w:rFonts w:ascii="Times New Roman" w:hAnsi="Times New Roman" w:cs="Times New Roman"/>
           <w:szCs w:val="24"/>
         </w:rPr>
-        <w:t xml:space="preserve">Изменение рейтинга </w:t>
-      </w:r>
-      <w:r>
-        <w:rPr>
-          <w:rFonts w:ascii="Times New Roman" w:hAnsi="Times New Roman" w:cs="Times New Roman"/>
-          <w:szCs w:val="24"/>
-        </w:rPr>
-        <w:t>пользователя</w:t>
-      </w:r>
-      <w:r>
-        <w:rPr>
-          <w:rFonts w:ascii="Times New Roman" w:hAnsi="Times New Roman" w:cs="Times New Roman"/>
-          <w:szCs w:val="24"/>
-        </w:rPr>
-        <w:t xml:space="preserve"> зависит от разности между рейтингами пользователя и задачи: большая разность ведет к большему увеличению рейтинга</w:t>
-      </w:r>
-      <w:r>
-        <w:rPr>
-          <w:rFonts w:ascii="Times New Roman" w:hAnsi="Times New Roman" w:cs="Times New Roman"/>
-          <w:szCs w:val="24"/>
-        </w:rPr>
-        <w:t xml:space="preserve"> пользователя</w:t>
-      </w:r>
-      <w:r>
-        <w:rPr>
-          <w:rFonts w:ascii="Times New Roman" w:hAnsi="Times New Roman" w:cs="Times New Roman"/>
-          <w:szCs w:val="24"/>
-        </w:rPr>
-        <w:t xml:space="preserve"> и к меньшему уменьшению рейтинга </w:t>
-      </w:r>
-      <w:r>
-        <w:rPr>
-          <w:rFonts w:ascii="Times New Roman" w:hAnsi="Times New Roman" w:cs="Times New Roman"/>
-          <w:szCs w:val="24"/>
-        </w:rPr>
-        <w:t>пользователя;</w:t>
+        <w:t>Изменение рейтинга пользователя зависит от разности между рейтингами пользователя и задачи: большая разность ведет к большему увеличению рейтинга пользователя и к меньшему уменьшению рейтинга пользователя;</w:t>
       </w:r>
     </w:p>
     <w:p>
@@ -4098,7 +3989,7 @@
         <w:rPr>
           <w:rFonts w:ascii="Times New Roman" w:hAnsi="Times New Roman" w:cs="Times New Roman"/>
         </w:rPr>
-        <w:t>Нумерация приведена в соответствие с нумерацией требований второго витка</w:t>
+        <w:t>Задача имеет рейтинг в каждой секции</w:t>
       </w:r>
     </w:p>
   </w:comment>
@@ -6771,7 +6662,7 @@
 </file>
 
 <file path=customXml/itemProps1.xml><?xml version="1.0" encoding="utf-8"?>
-<ds:datastoreItem xmlns:ds="http://schemas.openxmlformats.org/officeDocument/2006/customXml" ds:itemID="{524DDAC2-BE1A-460E-AC7D-3A2B3F0207C0}">
+<ds:datastoreItem xmlns:ds="http://schemas.openxmlformats.org/officeDocument/2006/customXml" ds:itemID="{8CCF0504-B65F-48E9-93FE-4ED2D22A5A74}">
   <ds:schemaRefs>
     <ds:schemaRef ds:uri="http://schemas.openxmlformats.org/officeDocument/2006/bibliography"/>
   </ds:schemaRefs>

</xml_diff>